<commit_message>
- Update Helper : Helper_Redis.php, Helper_PostgreSQL.php, Helper_Array.php - Update Dokumentasi API : authentication.general.setLogin   (v.1-r.0).docx, authentication.general.setLoginBranchAndUserRole (v.1-r.0).docx, environment.general.session.getData (v.1-r.0).docx - Update Engine API : setLoginBranchAndUserRole.php, setLogout.php
</commit_message>
<xml_diff>
--- a/Documentation/Documents/Blue Print/API Documents/authentication.general.setLogin (v.1-r.0).docx
+++ b/Documentation/Documents/Blue Print/API Documents/authentication.general.setLogin (v.1-r.0).docx
@@ -318,6 +318,7 @@
                 <w:tab w:val="left" w:pos="7938"/>
               </w:tabs>
               <w:rPr>
+                <w:rFonts w:ascii="Calibri" w:hAnsi="Calibri"/>
                 <w:b/>
                 <w:color w:val="FFFFFF" w:themeColor="background1"/>
                 <w:sz w:val="20"/>
@@ -325,20 +326,12 @@
             </w:pPr>
             <w:r>
               <w:rPr>
-                <w:rFonts w:ascii="Arial Narrow" w:hAnsi="Arial Narrow"/>
+                <w:rFonts w:ascii="Calibri" w:hAnsi="Calibri"/>
                 <w:b/>
                 <w:color w:val="FFFFFF" w:themeColor="background1"/>
                 <w:sz w:val="20"/>
               </w:rPr>
-              <w:t xml:space="preserve">▪ </w:t>
-            </w:r>
-            <w:r>
-              <w:rPr>
-                <w:b/>
-                <w:color w:val="FFFFFF" w:themeColor="background1"/>
-                <w:sz w:val="20"/>
-              </w:rPr>
-              <w:t>Key</w:t>
+              <w:t>▪ Key</w:t>
             </w:r>
           </w:p>
         </w:tc>
@@ -387,12 +380,14 @@
                 <w:tab w:val="left" w:pos="7938"/>
               </w:tabs>
               <w:rPr>
+                <w:rFonts w:ascii="Calibri" w:hAnsi="Calibri"/>
                 <w:b/>
                 <w:sz w:val="24"/>
               </w:rPr>
             </w:pPr>
             <w:r>
               <w:rPr>
+                <w:rFonts w:ascii="Calibri" w:hAnsi="Calibri"/>
                 <w:b/>
                 <w:sz w:val="32"/>
               </w:rPr>
@@ -501,6 +496,7 @@
                 <w:tab w:val="left" w:pos="7938"/>
               </w:tabs>
               <w:rPr>
+                <w:rFonts w:ascii="Calibri" w:hAnsi="Calibri"/>
                 <w:b/>
                 <w:color w:val="FFFFFF" w:themeColor="background1"/>
                 <w:sz w:val="20"/>
@@ -508,20 +504,12 @@
             </w:pPr>
             <w:r>
               <w:rPr>
-                <w:rFonts w:ascii="Arial Narrow" w:hAnsi="Arial Narrow"/>
+                <w:rFonts w:ascii="Calibri" w:hAnsi="Calibri"/>
                 <w:b/>
                 <w:color w:val="FFFFFF" w:themeColor="background1"/>
                 <w:sz w:val="20"/>
               </w:rPr>
-              <w:t xml:space="preserve">▪ </w:t>
-            </w:r>
-            <w:r>
-              <w:rPr>
-                <w:b/>
-                <w:color w:val="FFFFFF" w:themeColor="background1"/>
-                <w:sz w:val="20"/>
-              </w:rPr>
-              <w:t>Version</w:t>
+              <w:t>▪ Version</w:t>
             </w:r>
           </w:p>
         </w:tc>
@@ -570,12 +558,14 @@
                 <w:tab w:val="left" w:pos="7938"/>
               </w:tabs>
               <w:rPr>
+                <w:rFonts w:ascii="Calibri" w:hAnsi="Calibri"/>
                 <w:b/>
                 <w:sz w:val="24"/>
               </w:rPr>
             </w:pPr>
             <w:r>
               <w:rPr>
+                <w:rFonts w:ascii="Calibri" w:hAnsi="Calibri"/>
                 <w:b/>
                 <w:sz w:val="24"/>
               </w:rPr>
@@ -684,7 +674,7 @@
                 <w:tab w:val="left" w:pos="7938"/>
               </w:tabs>
               <w:rPr>
-                <w:rFonts w:ascii="Arial Narrow" w:hAnsi="Arial Narrow"/>
+                <w:rFonts w:ascii="Calibri" w:hAnsi="Calibri"/>
                 <w:b/>
                 <w:color w:val="FFFFFF" w:themeColor="background1"/>
                 <w:sz w:val="20"/>
@@ -692,20 +682,12 @@
             </w:pPr>
             <w:r>
               <w:rPr>
-                <w:rFonts w:ascii="Arial Narrow" w:hAnsi="Arial Narrow"/>
+                <w:rFonts w:ascii="Calibri" w:hAnsi="Calibri"/>
                 <w:b/>
                 <w:color w:val="FFFFFF" w:themeColor="background1"/>
                 <w:sz w:val="20"/>
               </w:rPr>
-              <w:t xml:space="preserve">▪ </w:t>
-            </w:r>
-            <w:r>
-              <w:rPr>
-                <w:b/>
-                <w:color w:val="FFFFFF" w:themeColor="background1"/>
-                <w:sz w:val="20"/>
-              </w:rPr>
-              <w:t>Call Method</w:t>
+              <w:t>▪ Call Method</w:t>
             </w:r>
           </w:p>
         </w:tc>
@@ -754,11 +736,13 @@
                 <w:tab w:val="left" w:pos="7938"/>
               </w:tabs>
               <w:rPr>
+                <w:rFonts w:ascii="Calibri" w:hAnsi="Calibri"/>
                 <w:sz w:val="18"/>
               </w:rPr>
             </w:pPr>
             <w:r>
               <w:rPr>
+                <w:rFonts w:ascii="Calibri" w:hAnsi="Calibri"/>
                 <w:sz w:val="18"/>
               </w:rPr>
               <w:t>JSON Post</w:t>
@@ -866,7 +850,7 @@
                 <w:tab w:val="left" w:pos="7938"/>
               </w:tabs>
               <w:rPr>
-                <w:rFonts w:ascii="Arial Narrow" w:hAnsi="Arial Narrow"/>
+                <w:rFonts w:ascii="Calibri" w:hAnsi="Calibri"/>
                 <w:b/>
                 <w:color w:val="FFFFFF" w:themeColor="background1"/>
                 <w:sz w:val="20"/>
@@ -874,20 +858,12 @@
             </w:pPr>
             <w:r>
               <w:rPr>
-                <w:rFonts w:ascii="Arial Narrow" w:hAnsi="Arial Narrow"/>
+                <w:rFonts w:ascii="Calibri" w:hAnsi="Calibri"/>
                 <w:b/>
                 <w:color w:val="FFFFFF" w:themeColor="background1"/>
                 <w:sz w:val="20"/>
               </w:rPr>
-              <w:t xml:space="preserve">▪ </w:t>
-            </w:r>
-            <w:r>
-              <w:rPr>
-                <w:b/>
-                <w:color w:val="FFFFFF" w:themeColor="background1"/>
-                <w:sz w:val="20"/>
-              </w:rPr>
-              <w:t>Description</w:t>
+              <w:t>▪ Description</w:t>
             </w:r>
           </w:p>
         </w:tc>
@@ -936,20 +912,16 @@
                 <w:tab w:val="left" w:pos="7938"/>
               </w:tabs>
               <w:rPr>
+                <w:rFonts w:ascii="Calibri" w:hAnsi="Calibri"/>
                 <w:sz w:val="18"/>
               </w:rPr>
             </w:pPr>
             <w:r>
               <w:rPr>
+                <w:rFonts w:ascii="Calibri" w:hAnsi="Calibri"/>
                 <w:sz w:val="18"/>
               </w:rPr>
-              <w:t>Mengeset</w:t>
-            </w:r>
-            <w:r>
-              <w:rPr>
-                <w:sz w:val="18"/>
-              </w:rPr>
-              <w:t xml:space="preserve"> login user ke sistem berdasarkan User Name dan User Password melalui otentikasi LDAP</w:t>
+              <w:t>Mengeset login user ke sistem berdasarkan User Name dan User Password melalui otentikasi LDAP</w:t>
             </w:r>
           </w:p>
         </w:tc>
@@ -1062,41 +1034,9 @@
               <w:rPr>
                 <w:b/>
                 <w:color w:val="FFFFFF" w:themeColor="background1"/>
-                <w:sz w:val="28"/>
+                <w:sz w:val="32"/>
               </w:rPr>
-              <w:t xml:space="preserve">:: </w:t>
-            </w:r>
-            <w:r>
-              <w:rPr>
-                <w:b/>
-                <w:color w:val="FFFFFF" w:themeColor="background1"/>
-                <w:sz w:val="28"/>
-              </w:rPr>
-              <w:t xml:space="preserve"> File  System</w:t>
-            </w:r>
-            <w:r>
-              <w:rPr>
-                <w:b/>
-                <w:color w:val="FFFFFF" w:themeColor="background1"/>
-                <w:sz w:val="28"/>
-              </w:rPr>
-              <w:t xml:space="preserve"> </w:t>
-            </w:r>
-            <w:r>
-              <w:rPr>
-                <w:b/>
-                <w:color w:val="FFFFFF" w:themeColor="background1"/>
-                <w:sz w:val="28"/>
-              </w:rPr>
-              <w:t xml:space="preserve"> </w:t>
-            </w:r>
-            <w:r>
-              <w:rPr>
-                <w:b/>
-                <w:color w:val="FFFFFF" w:themeColor="background1"/>
-                <w:sz w:val="28"/>
-              </w:rPr>
-              <w:t>::</w:t>
+              <w:t>::  File  System  ::</w:t>
             </w:r>
           </w:p>
         </w:tc>
@@ -1201,6 +1141,7 @@
                 <w:tab w:val="left" w:pos="7938"/>
               </w:tabs>
               <w:rPr>
+                <w:rFonts w:ascii="Calibri" w:hAnsi="Calibri"/>
                 <w:b/>
                 <w:color w:val="FFFFFF" w:themeColor="background1"/>
                 <w:sz w:val="20"/>
@@ -1208,20 +1149,12 @@
             </w:pPr>
             <w:r>
               <w:rPr>
-                <w:rFonts w:ascii="Arial Narrow" w:hAnsi="Arial Narrow"/>
+                <w:rFonts w:ascii="Calibri" w:hAnsi="Calibri"/>
                 <w:b/>
                 <w:color w:val="FFFFFF" w:themeColor="background1"/>
                 <w:sz w:val="20"/>
               </w:rPr>
-              <w:t xml:space="preserve">▪ </w:t>
-            </w:r>
-            <w:r>
-              <w:rPr>
-                <w:b/>
-                <w:color w:val="FFFFFF" w:themeColor="background1"/>
-                <w:sz w:val="20"/>
-              </w:rPr>
-              <w:t>Full Path</w:t>
+              <w:t>▪ Full Path</w:t>
             </w:r>
           </w:p>
         </w:tc>
@@ -1270,37 +1203,18 @@
                 <w:tab w:val="left" w:pos="7938"/>
               </w:tabs>
               <w:rPr>
+                <w:rFonts w:ascii="Calibri" w:hAnsi="Calibri"/>
                 <w:b/>
                 <w:sz w:val="24"/>
               </w:rPr>
             </w:pPr>
             <w:r>
               <w:rPr>
+                <w:rFonts w:ascii="Calibri" w:hAnsi="Calibri"/>
                 <w:b/>
                 <w:sz w:val="18"/>
               </w:rPr>
-              <w:t>&lt;BASE DIRECTORY&gt;</w:t>
-            </w:r>
-            <w:r>
-              <w:rPr>
-                <w:b/>
-                <w:sz w:val="18"/>
-              </w:rPr>
-              <w:t>/app/Http/Controllers/Application/BackEnd/System/Authentication/Engines/</w:t>
-            </w:r>
-            <w:r>
-              <w:rPr>
-                <w:b/>
-                <w:sz w:val="18"/>
-              </w:rPr>
-              <w:t xml:space="preserve"> </w:t>
-            </w:r>
-            <w:r>
-              <w:rPr>
-                <w:b/>
-                <w:sz w:val="18"/>
-              </w:rPr>
-              <w:t>general/setLogin/v1</w:t>
+              <w:t>&lt;BASE DIRECTORY&gt;/app/Http/Controllers/Application/BackEnd/System/Authentication/Engines/ general/setLogin/v1</w:t>
             </w:r>
           </w:p>
         </w:tc>
@@ -1404,7 +1318,7 @@
                 <w:tab w:val="left" w:pos="7938"/>
               </w:tabs>
               <w:rPr>
-                <w:rFonts w:ascii="Arial Narrow" w:hAnsi="Arial Narrow"/>
+                <w:rFonts w:ascii="Calibri" w:hAnsi="Calibri"/>
                 <w:b/>
                 <w:color w:val="FFFFFF" w:themeColor="background1"/>
                 <w:sz w:val="20"/>
@@ -1412,20 +1326,12 @@
             </w:pPr>
             <w:r>
               <w:rPr>
-                <w:rFonts w:ascii="Arial Narrow" w:hAnsi="Arial Narrow"/>
+                <w:rFonts w:ascii="Calibri" w:hAnsi="Calibri"/>
                 <w:b/>
                 <w:color w:val="FFFFFF" w:themeColor="background1"/>
                 <w:sz w:val="20"/>
               </w:rPr>
-              <w:t xml:space="preserve">▪ </w:t>
-            </w:r>
-            <w:r>
-              <w:rPr>
-                <w:b/>
-                <w:color w:val="FFFFFF" w:themeColor="background1"/>
-                <w:sz w:val="20"/>
-              </w:rPr>
-              <w:t>File Name</w:t>
+              <w:t>▪ File Name</w:t>
             </w:r>
           </w:p>
         </w:tc>
@@ -1474,6 +1380,7 @@
                 <w:tab w:val="left" w:pos="7938"/>
               </w:tabs>
               <w:rPr>
+                <w:rFonts w:ascii="Calibri" w:hAnsi="Calibri"/>
                 <w:b/>
                 <w:sz w:val="24"/>
               </w:rPr>
@@ -1635,6 +1542,7 @@
                 <w:tab w:val="left" w:pos="7938"/>
               </w:tabs>
               <w:rPr>
+                <w:rFonts w:ascii="Calibri" w:hAnsi="Calibri"/>
                 <w:b/>
                 <w:color w:val="FFFFFF" w:themeColor="background1"/>
                 <w:sz w:val="20"/>
@@ -1642,20 +1550,12 @@
             </w:pPr>
             <w:r>
               <w:rPr>
-                <w:rFonts w:ascii="Arial Narrow" w:hAnsi="Arial Narrow"/>
+                <w:rFonts w:ascii="Calibri" w:hAnsi="Calibri"/>
                 <w:b/>
                 <w:color w:val="FFFFFF" w:themeColor="background1"/>
                 <w:sz w:val="20"/>
               </w:rPr>
-              <w:t xml:space="preserve">▪ </w:t>
-            </w:r>
-            <w:r>
-              <w:rPr>
-                <w:b/>
-                <w:color w:val="FFFFFF" w:themeColor="background1"/>
-                <w:sz w:val="20"/>
-              </w:rPr>
-              <w:t>Engine</w:t>
+              <w:t>▪ Engine</w:t>
             </w:r>
           </w:p>
         </w:tc>
@@ -1704,23 +1604,18 @@
                 <w:tab w:val="left" w:pos="7938"/>
               </w:tabs>
               <w:rPr>
+                <w:rFonts w:ascii="Calibri" w:hAnsi="Calibri"/>
                 <w:b/>
                 <w:sz w:val="24"/>
               </w:rPr>
             </w:pPr>
             <w:r>
               <w:rPr>
+                <w:rFonts w:ascii="Calibri" w:hAnsi="Calibri"/>
                 <w:b/>
                 <w:sz w:val="18"/>
               </w:rPr>
-              <w:t>setLogin</w:t>
-            </w:r>
-            <w:r>
-              <w:rPr>
-                <w:b/>
-                <w:sz w:val="18"/>
-              </w:rPr>
-              <w:t>.php</w:t>
+              <w:t>setLogin.php</w:t>
             </w:r>
           </w:p>
         </w:tc>
@@ -1876,6 +1771,7 @@
                 <w:tab w:val="left" w:pos="7938"/>
               </w:tabs>
               <w:rPr>
+                <w:rFonts w:ascii="Calibri" w:hAnsi="Calibri"/>
                 <w:b/>
                 <w:color w:val="FFFFFF" w:themeColor="background1"/>
                 <w:sz w:val="20"/>
@@ -1883,20 +1779,12 @@
             </w:pPr>
             <w:r>
               <w:rPr>
-                <w:rFonts w:ascii="Arial Narrow" w:hAnsi="Arial Narrow"/>
+                <w:rFonts w:ascii="Calibri" w:hAnsi="Calibri"/>
                 <w:b/>
                 <w:color w:val="FFFFFF" w:themeColor="background1"/>
                 <w:sz w:val="20"/>
               </w:rPr>
-              <w:t xml:space="preserve">▪ </w:t>
-            </w:r>
-            <w:r>
-              <w:rPr>
-                <w:b/>
-                <w:color w:val="FFFFFF" w:themeColor="background1"/>
-                <w:sz w:val="20"/>
-              </w:rPr>
-              <w:t>JSON Schema</w:t>
+              <w:t>▪ JSON Schema</w:t>
             </w:r>
           </w:p>
         </w:tc>
@@ -1945,23 +1833,18 @@
                 <w:tab w:val="left" w:pos="7938"/>
               </w:tabs>
               <w:rPr>
+                <w:rFonts w:ascii="Calibri" w:hAnsi="Calibri"/>
                 <w:b/>
                 <w:sz w:val="24"/>
               </w:rPr>
             </w:pPr>
             <w:r>
               <w:rPr>
+                <w:rFonts w:ascii="Calibri" w:hAnsi="Calibri"/>
                 <w:b/>
                 <w:sz w:val="18"/>
               </w:rPr>
-              <w:t>JSONRequestSchema</w:t>
-            </w:r>
-            <w:r>
-              <w:rPr>
-                <w:b/>
-                <w:sz w:val="18"/>
-              </w:rPr>
-              <w:t>.json</w:t>
+              <w:t>JSONRequestSchema.json</w:t>
             </w:r>
           </w:p>
         </w:tc>
@@ -2076,31 +1959,15 @@
               <w:rPr>
                 <w:b/>
                 <w:color w:val="FFFFFF" w:themeColor="background1"/>
-                <w:sz w:val="28"/>
+                <w:sz w:val="32"/>
               </w:rPr>
-              <w:t>::</w:t>
+              <w:t xml:space="preserve">::  </w:t>
             </w:r>
             <w:r>
               <w:rPr>
                 <w:b/>
                 <w:color w:val="FFFFFF" w:themeColor="background1"/>
-                <w:sz w:val="28"/>
-              </w:rPr>
-              <w:t xml:space="preserve"> </w:t>
-            </w:r>
-            <w:r>
-              <w:rPr>
-                <w:b/>
-                <w:color w:val="FFFFFF" w:themeColor="background1"/>
-                <w:sz w:val="28"/>
-              </w:rPr>
-              <w:t xml:space="preserve"> </w:t>
-            </w:r>
-            <w:r>
-              <w:rPr>
-                <w:b/>
-                <w:color w:val="FFFFFF" w:themeColor="background1"/>
-                <w:sz w:val="28"/>
+                <w:sz w:val="32"/>
               </w:rPr>
               <w:t>Documentation</w:t>
             </w:r>
@@ -2108,25 +1975,9 @@
               <w:rPr>
                 <w:b/>
                 <w:color w:val="FFFFFF" w:themeColor="background1"/>
-                <w:sz w:val="28"/>
+                <w:sz w:val="32"/>
               </w:rPr>
-              <w:t xml:space="preserve"> </w:t>
-            </w:r>
-            <w:r>
-              <w:rPr>
-                <w:b/>
-                <w:color w:val="FFFFFF" w:themeColor="background1"/>
-                <w:sz w:val="28"/>
-              </w:rPr>
-              <w:t xml:space="preserve"> </w:t>
-            </w:r>
-            <w:r>
-              <w:rPr>
-                <w:b/>
-                <w:color w:val="FFFFFF" w:themeColor="background1"/>
-                <w:sz w:val="28"/>
-              </w:rPr>
-              <w:t>::</w:t>
+              <w:t xml:space="preserve">  ::</w:t>
             </w:r>
           </w:p>
         </w:tc>
@@ -2231,7 +2082,7 @@
                 <w:tab w:val="left" w:pos="7938"/>
               </w:tabs>
               <w:rPr>
-                <w:rFonts w:ascii="Arial Narrow" w:hAnsi="Arial Narrow"/>
+                <w:rFonts w:ascii="Calibri" w:hAnsi="Calibri"/>
                 <w:b/>
                 <w:color w:val="FFFFFF" w:themeColor="background1"/>
                 <w:sz w:val="20"/>
@@ -2239,21 +2090,12 @@
             </w:pPr>
             <w:r>
               <w:rPr>
-                <w:rFonts w:ascii="Arial Narrow" w:hAnsi="Arial Narrow"/>
+                <w:rFonts w:ascii="Calibri" w:hAnsi="Calibri"/>
                 <w:b/>
                 <w:color w:val="FFFFFF" w:themeColor="background1"/>
                 <w:sz w:val="20"/>
               </w:rPr>
-              <w:t>▪</w:t>
-            </w:r>
-            <w:r>
-              <w:rPr>
-                <w:rFonts w:ascii="Arial Narrow" w:hAnsi="Arial Narrow"/>
-                <w:b/>
-                <w:color w:val="FFFFFF" w:themeColor="background1"/>
-                <w:sz w:val="20"/>
-              </w:rPr>
-              <w:t xml:space="preserve"> Code</w:t>
+              <w:t>▪ Code</w:t>
             </w:r>
           </w:p>
         </w:tc>
@@ -2302,26 +2144,16 @@
                 <w:tab w:val="left" w:pos="7938"/>
               </w:tabs>
               <w:rPr>
+                <w:rFonts w:ascii="Calibri" w:hAnsi="Calibri"/>
                 <w:sz w:val="18"/>
               </w:rPr>
             </w:pPr>
             <w:r>
               <w:rPr>
+                <w:rFonts w:ascii="Calibri" w:hAnsi="Calibri"/>
                 <w:sz w:val="18"/>
               </w:rPr>
-              <w:t>ERPReborn/API.Doc/</w:t>
-            </w:r>
-            <w:r>
-              <w:rPr>
-                <w:sz w:val="18"/>
-              </w:rPr>
-              <w:t>authentication.general.setLogin</w:t>
-            </w:r>
-            <w:r>
-              <w:rPr>
-                <w:sz w:val="18"/>
-              </w:rPr>
-              <w:t>/v1</w:t>
+              <w:t>ERPReborn/API.Doc/authentication.general.setLogin/v1</w:t>
             </w:r>
           </w:p>
         </w:tc>
@@ -2426,6 +2258,7 @@
                 <w:tab w:val="left" w:pos="7938"/>
               </w:tabs>
               <w:rPr>
+                <w:rFonts w:ascii="Calibri" w:hAnsi="Calibri"/>
                 <w:b/>
                 <w:color w:val="FFFFFF" w:themeColor="background1"/>
                 <w:sz w:val="20"/>
@@ -2433,20 +2266,12 @@
             </w:pPr>
             <w:r>
               <w:rPr>
-                <w:rFonts w:ascii="Arial Narrow" w:hAnsi="Arial Narrow"/>
+                <w:rFonts w:ascii="Calibri" w:hAnsi="Calibri"/>
                 <w:b/>
                 <w:color w:val="FFFFFF" w:themeColor="background1"/>
                 <w:sz w:val="20"/>
               </w:rPr>
-              <w:t xml:space="preserve">▪ </w:t>
-            </w:r>
-            <w:r>
-              <w:rPr>
-                <w:b/>
-                <w:color w:val="FFFFFF" w:themeColor="background1"/>
-                <w:sz w:val="20"/>
-              </w:rPr>
-              <w:t>Revision</w:t>
+              <w:t>▪ Revision</w:t>
             </w:r>
           </w:p>
         </w:tc>
@@ -2495,11 +2320,13 @@
                 <w:tab w:val="left" w:pos="7938"/>
               </w:tabs>
               <w:rPr>
+                <w:rFonts w:ascii="Calibri" w:hAnsi="Calibri"/>
                 <w:sz w:val="18"/>
               </w:rPr>
             </w:pPr>
             <w:r>
               <w:rPr>
+                <w:rFonts w:ascii="Calibri" w:hAnsi="Calibri"/>
                 <w:sz w:val="18"/>
               </w:rPr>
               <w:t>0</w:t>
@@ -2607,6 +2434,7 @@
                 <w:tab w:val="left" w:pos="7938"/>
               </w:tabs>
               <w:rPr>
+                <w:rFonts w:ascii="Calibri" w:hAnsi="Calibri"/>
                 <w:b/>
                 <w:color w:val="FFFFFF" w:themeColor="background1"/>
                 <w:sz w:val="20"/>
@@ -2614,20 +2442,12 @@
             </w:pPr>
             <w:r>
               <w:rPr>
-                <w:rFonts w:ascii="Arial Narrow" w:hAnsi="Arial Narrow"/>
+                <w:rFonts w:ascii="Calibri" w:hAnsi="Calibri"/>
                 <w:b/>
                 <w:color w:val="FFFFFF" w:themeColor="background1"/>
                 <w:sz w:val="20"/>
               </w:rPr>
-              <w:t xml:space="preserve">▪ </w:t>
-            </w:r>
-            <w:r>
-              <w:rPr>
-                <w:b/>
-                <w:color w:val="FFFFFF" w:themeColor="background1"/>
-                <w:sz w:val="20"/>
-              </w:rPr>
-              <w:t>Date</w:t>
+              <w:t>▪ Date</w:t>
             </w:r>
           </w:p>
         </w:tc>
@@ -2676,17 +2496,20 @@
                 <w:tab w:val="left" w:pos="7938"/>
               </w:tabs>
               <w:rPr>
+                <w:rFonts w:ascii="Calibri" w:hAnsi="Calibri"/>
                 <w:sz w:val="18"/>
               </w:rPr>
             </w:pPr>
             <w:r>
               <w:rPr>
+                <w:rFonts w:ascii="Calibri" w:hAnsi="Calibri"/>
                 <w:sz w:val="18"/>
               </w:rPr>
               <w:t>October 14</w:t>
             </w:r>
             <w:r>
               <w:rPr>
+                <w:rFonts w:ascii="Calibri" w:hAnsi="Calibri"/>
                 <w:sz w:val="18"/>
                 <w:vertAlign w:val="superscript"/>
               </w:rPr>
@@ -2694,6 +2517,7 @@
             </w:r>
             <w:r>
               <w:rPr>
+                <w:rFonts w:ascii="Calibri" w:hAnsi="Calibri"/>
                 <w:sz w:val="18"/>
               </w:rPr>
               <w:t>, 2020</w:t>
@@ -3073,7 +2897,7 @@
             <wp:cNvGraphicFramePr/>
             <a:graphic xmlns:a="http://schemas.openxmlformats.org/drawingml/2006/main">
               <a:graphicData uri="http://schemas.openxmlformats.org/drawingml/2006/diagram">
-                <dgm:relIds xmlns:dgm="http://schemas.openxmlformats.org/drawingml/2006/diagram" xmlns:r="http://schemas.openxmlformats.org/officeDocument/2006/relationships" r:dm="rId7" r:lo="rId8" r:qs="rId9" r:cs="rId10"/>
+                <dgm:relIds xmlns:dgm="http://schemas.openxmlformats.org/drawingml/2006/diagram" xmlns:r="http://schemas.openxmlformats.org/officeDocument/2006/relationships" r:dm="rId8" r:lo="rId9" r:qs="rId10" r:cs="rId11"/>
               </a:graphicData>
             </a:graphic>
           </wp:inline>
@@ -5065,6 +4889,7 @@
           <w:rFonts w:ascii="Courier New" w:hAnsi="Courier New" w:cs="Courier New"/>
           <w:sz w:val="16"/>
         </w:rPr>
+        <w:lastRenderedPageBreak/>
         <w:tab/>
       </w:r>
       <w:r>
@@ -5125,7 +4950,6 @@
           <w:rFonts w:ascii="Courier New" w:hAnsi="Courier New" w:cs="Courier New"/>
           <w:sz w:val="16"/>
         </w:rPr>
-        <w:lastRenderedPageBreak/>
         <w:tab/>
       </w:r>
       <w:r>
@@ -6447,6 +6271,676 @@
         <w:t>);</w:t>
       </w:r>
     </w:p>
+    <w:p>
+      <w:pPr>
+        <w:tabs>
+          <w:tab w:val="left" w:pos="284"/>
+          <w:tab w:val="left" w:pos="567"/>
+          <w:tab w:val="left" w:pos="851"/>
+          <w:tab w:val="left" w:pos="1134"/>
+          <w:tab w:val="left" w:pos="1418"/>
+          <w:tab w:val="left" w:pos="1701"/>
+          <w:tab w:val="left" w:pos="1985"/>
+          <w:tab w:val="left" w:pos="2268"/>
+          <w:tab w:val="left" w:pos="2552"/>
+          <w:tab w:val="left" w:pos="2835"/>
+          <w:tab w:val="left" w:pos="3119"/>
+          <w:tab w:val="left" w:pos="3402"/>
+          <w:tab w:val="left" w:pos="3686"/>
+          <w:tab w:val="left" w:pos="3969"/>
+          <w:tab w:val="left" w:pos="4253"/>
+          <w:tab w:val="left" w:pos="4536"/>
+          <w:tab w:val="left" w:pos="4820"/>
+          <w:tab w:val="left" w:pos="5103"/>
+          <w:tab w:val="left" w:pos="5387"/>
+          <w:tab w:val="left" w:pos="5670"/>
+          <w:tab w:val="left" w:pos="5954"/>
+          <w:tab w:val="left" w:pos="6237"/>
+          <w:tab w:val="left" w:pos="6521"/>
+          <w:tab w:val="left" w:pos="6804"/>
+          <w:tab w:val="left" w:pos="7088"/>
+          <w:tab w:val="left" w:pos="7371"/>
+          <w:tab w:val="left" w:pos="7655"/>
+          <w:tab w:val="left" w:pos="7938"/>
+        </w:tabs>
+        <w:spacing w:after="0"/>
+        <w:rPr>
+          <w:rFonts w:ascii="Courier New" w:hAnsi="Courier New" w:cs="Courier New"/>
+          <w:sz w:val="16"/>
+        </w:rPr>
+      </w:pPr>
+    </w:p>
+    <w:tbl>
+      <w:tblPr>
+        <w:tblStyle w:val="TableGrid"/>
+        <w:tblW w:w="0" w:type="auto"/>
+        <w:tblBorders>
+          <w:top w:val="none" w:sz="0" w:space="0" w:color="auto"/>
+          <w:left w:val="none" w:sz="0" w:space="0" w:color="auto"/>
+          <w:bottom w:val="none" w:sz="0" w:space="0" w:color="auto"/>
+          <w:right w:val="none" w:sz="0" w:space="0" w:color="auto"/>
+          <w:insideH w:val="single" w:sz="12" w:space="0" w:color="FFFFFF" w:themeColor="background1"/>
+          <w:insideV w:val="single" w:sz="12" w:space="0" w:color="FFFFFF" w:themeColor="background1"/>
+        </w:tblBorders>
+        <w:tblLook w:val="04A0" w:firstRow="1" w:lastRow="0" w:firstColumn="1" w:lastColumn="0" w:noHBand="0" w:noVBand="1"/>
+      </w:tblPr>
+      <w:tblGrid>
+        <w:gridCol w:w="276"/>
+        <w:gridCol w:w="3268"/>
+        <w:gridCol w:w="3260"/>
+        <w:gridCol w:w="3662"/>
+      </w:tblGrid>
+      <w:tr>
+        <w:tc>
+          <w:tcPr>
+            <w:tcW w:w="3544" w:type="dxa"/>
+            <w:gridSpan w:val="2"/>
+            <w:tcBorders>
+              <w:bottom w:val="single" w:sz="12" w:space="0" w:color="FFFFFF" w:themeColor="background1"/>
+            </w:tcBorders>
+            <w:shd w:val="clear" w:color="auto" w:fill="767171" w:themeFill="background2" w:themeFillShade="80"/>
+          </w:tcPr>
+          <w:p>
+            <w:pPr>
+              <w:tabs>
+                <w:tab w:val="left" w:pos="284"/>
+                <w:tab w:val="left" w:pos="567"/>
+                <w:tab w:val="left" w:pos="851"/>
+                <w:tab w:val="left" w:pos="1134"/>
+                <w:tab w:val="left" w:pos="1418"/>
+                <w:tab w:val="left" w:pos="1701"/>
+                <w:tab w:val="left" w:pos="1985"/>
+                <w:tab w:val="left" w:pos="2268"/>
+                <w:tab w:val="left" w:pos="2552"/>
+                <w:tab w:val="left" w:pos="2835"/>
+                <w:tab w:val="left" w:pos="3119"/>
+                <w:tab w:val="left" w:pos="3402"/>
+                <w:tab w:val="left" w:pos="3686"/>
+                <w:tab w:val="left" w:pos="3969"/>
+                <w:tab w:val="left" w:pos="4253"/>
+                <w:tab w:val="left" w:pos="4536"/>
+                <w:tab w:val="left" w:pos="4820"/>
+                <w:tab w:val="left" w:pos="5103"/>
+                <w:tab w:val="left" w:pos="5387"/>
+                <w:tab w:val="left" w:pos="5670"/>
+                <w:tab w:val="left" w:pos="5954"/>
+                <w:tab w:val="left" w:pos="6237"/>
+                <w:tab w:val="left" w:pos="6521"/>
+                <w:tab w:val="left" w:pos="6804"/>
+                <w:tab w:val="left" w:pos="7088"/>
+                <w:tab w:val="left" w:pos="7371"/>
+                <w:tab w:val="left" w:pos="7655"/>
+                <w:tab w:val="left" w:pos="7938"/>
+              </w:tabs>
+              <w:jc w:val="center"/>
+              <w:rPr>
+                <w:rFonts w:cs="Courier New"/>
+                <w:b/>
+                <w:color w:val="FFFFFF" w:themeColor="background1"/>
+                <w:sz w:val="24"/>
+              </w:rPr>
+            </w:pPr>
+            <w:r>
+              <w:rPr>
+                <w:rFonts w:cs="Courier New"/>
+                <w:b/>
+                <w:color w:val="FFFFFF" w:themeColor="background1"/>
+                <w:sz w:val="24"/>
+              </w:rPr>
+              <w:t>VARIABLE</w:t>
+            </w:r>
+          </w:p>
+        </w:tc>
+        <w:tc>
+          <w:tcPr>
+            <w:tcW w:w="3260" w:type="dxa"/>
+            <w:shd w:val="clear" w:color="auto" w:fill="767171" w:themeFill="background2" w:themeFillShade="80"/>
+          </w:tcPr>
+          <w:p>
+            <w:pPr>
+              <w:tabs>
+                <w:tab w:val="left" w:pos="284"/>
+                <w:tab w:val="left" w:pos="567"/>
+                <w:tab w:val="left" w:pos="851"/>
+                <w:tab w:val="left" w:pos="1134"/>
+                <w:tab w:val="left" w:pos="1418"/>
+                <w:tab w:val="left" w:pos="1701"/>
+                <w:tab w:val="left" w:pos="1985"/>
+                <w:tab w:val="left" w:pos="2268"/>
+                <w:tab w:val="left" w:pos="2552"/>
+                <w:tab w:val="left" w:pos="2835"/>
+                <w:tab w:val="left" w:pos="3119"/>
+                <w:tab w:val="left" w:pos="3402"/>
+                <w:tab w:val="left" w:pos="3686"/>
+                <w:tab w:val="left" w:pos="3969"/>
+                <w:tab w:val="left" w:pos="4253"/>
+                <w:tab w:val="left" w:pos="4536"/>
+                <w:tab w:val="left" w:pos="4820"/>
+                <w:tab w:val="left" w:pos="5103"/>
+                <w:tab w:val="left" w:pos="5387"/>
+                <w:tab w:val="left" w:pos="5670"/>
+                <w:tab w:val="left" w:pos="5954"/>
+                <w:tab w:val="left" w:pos="6237"/>
+                <w:tab w:val="left" w:pos="6521"/>
+                <w:tab w:val="left" w:pos="6804"/>
+                <w:tab w:val="left" w:pos="7088"/>
+                <w:tab w:val="left" w:pos="7371"/>
+                <w:tab w:val="left" w:pos="7655"/>
+                <w:tab w:val="left" w:pos="7938"/>
+              </w:tabs>
+              <w:jc w:val="center"/>
+              <w:rPr>
+                <w:rFonts w:cs="Courier New"/>
+                <w:b/>
+                <w:color w:val="FFFFFF" w:themeColor="background1"/>
+                <w:sz w:val="24"/>
+              </w:rPr>
+            </w:pPr>
+            <w:r>
+              <w:rPr>
+                <w:rFonts w:cs="Courier New"/>
+                <w:b/>
+                <w:color w:val="FFFFFF" w:themeColor="background1"/>
+                <w:sz w:val="24"/>
+              </w:rPr>
+              <w:t>DATA TYPE</w:t>
+            </w:r>
+          </w:p>
+        </w:tc>
+        <w:tc>
+          <w:tcPr>
+            <w:tcW w:w="3662" w:type="dxa"/>
+            <w:shd w:val="clear" w:color="auto" w:fill="767171" w:themeFill="background2" w:themeFillShade="80"/>
+          </w:tcPr>
+          <w:p>
+            <w:pPr>
+              <w:tabs>
+                <w:tab w:val="left" w:pos="284"/>
+                <w:tab w:val="left" w:pos="567"/>
+                <w:tab w:val="left" w:pos="851"/>
+                <w:tab w:val="left" w:pos="1134"/>
+                <w:tab w:val="left" w:pos="1418"/>
+                <w:tab w:val="left" w:pos="1701"/>
+                <w:tab w:val="left" w:pos="1985"/>
+                <w:tab w:val="left" w:pos="2268"/>
+                <w:tab w:val="left" w:pos="2552"/>
+                <w:tab w:val="left" w:pos="2835"/>
+                <w:tab w:val="left" w:pos="3119"/>
+                <w:tab w:val="left" w:pos="3402"/>
+                <w:tab w:val="left" w:pos="3686"/>
+                <w:tab w:val="left" w:pos="3969"/>
+                <w:tab w:val="left" w:pos="4253"/>
+                <w:tab w:val="left" w:pos="4536"/>
+                <w:tab w:val="left" w:pos="4820"/>
+                <w:tab w:val="left" w:pos="5103"/>
+                <w:tab w:val="left" w:pos="5387"/>
+                <w:tab w:val="left" w:pos="5670"/>
+                <w:tab w:val="left" w:pos="5954"/>
+                <w:tab w:val="left" w:pos="6237"/>
+                <w:tab w:val="left" w:pos="6521"/>
+                <w:tab w:val="left" w:pos="6804"/>
+                <w:tab w:val="left" w:pos="7088"/>
+                <w:tab w:val="left" w:pos="7371"/>
+                <w:tab w:val="left" w:pos="7655"/>
+                <w:tab w:val="left" w:pos="7938"/>
+              </w:tabs>
+              <w:jc w:val="center"/>
+              <w:rPr>
+                <w:rFonts w:cs="Courier New"/>
+                <w:b/>
+                <w:color w:val="FFFFFF" w:themeColor="background1"/>
+                <w:sz w:val="24"/>
+              </w:rPr>
+            </w:pPr>
+            <w:r>
+              <w:rPr>
+                <w:rFonts w:cs="Courier New"/>
+                <w:b/>
+                <w:color w:val="FFFFFF" w:themeColor="background1"/>
+                <w:sz w:val="24"/>
+              </w:rPr>
+              <w:t>VALUE</w:t>
+            </w:r>
+          </w:p>
+        </w:tc>
+        <w:bookmarkStart w:id="0" w:name="_GoBack"/>
+        <w:bookmarkEnd w:id="0"/>
+      </w:tr>
+      <w:tr>
+        <w:tc>
+          <w:tcPr>
+            <w:tcW w:w="276" w:type="dxa"/>
+            <w:tcBorders>
+              <w:top w:val="single" w:sz="12" w:space="0" w:color="FFFFFF" w:themeColor="background1"/>
+              <w:bottom w:val="single" w:sz="12" w:space="0" w:color="FFFFFF" w:themeColor="background1"/>
+              <w:right w:val="nil"/>
+            </w:tcBorders>
+            <w:shd w:val="clear" w:color="auto" w:fill="D9D9D9" w:themeFill="background1" w:themeFillShade="D9"/>
+          </w:tcPr>
+          <w:p>
+            <w:pPr>
+              <w:tabs>
+                <w:tab w:val="left" w:pos="284"/>
+                <w:tab w:val="left" w:pos="567"/>
+                <w:tab w:val="left" w:pos="851"/>
+                <w:tab w:val="left" w:pos="1134"/>
+                <w:tab w:val="left" w:pos="1418"/>
+                <w:tab w:val="left" w:pos="1701"/>
+                <w:tab w:val="left" w:pos="1985"/>
+                <w:tab w:val="left" w:pos="2268"/>
+                <w:tab w:val="left" w:pos="2552"/>
+                <w:tab w:val="left" w:pos="2835"/>
+                <w:tab w:val="left" w:pos="3119"/>
+                <w:tab w:val="left" w:pos="3402"/>
+                <w:tab w:val="left" w:pos="3686"/>
+                <w:tab w:val="left" w:pos="3969"/>
+                <w:tab w:val="left" w:pos="4253"/>
+                <w:tab w:val="left" w:pos="4536"/>
+                <w:tab w:val="left" w:pos="4820"/>
+                <w:tab w:val="left" w:pos="5103"/>
+                <w:tab w:val="left" w:pos="5387"/>
+                <w:tab w:val="left" w:pos="5670"/>
+                <w:tab w:val="left" w:pos="5954"/>
+                <w:tab w:val="left" w:pos="6237"/>
+                <w:tab w:val="left" w:pos="6521"/>
+                <w:tab w:val="left" w:pos="6804"/>
+                <w:tab w:val="left" w:pos="7088"/>
+                <w:tab w:val="left" w:pos="7371"/>
+                <w:tab w:val="left" w:pos="7655"/>
+                <w:tab w:val="left" w:pos="7938"/>
+              </w:tabs>
+              <w:rPr>
+                <w:rFonts w:cs="Courier New"/>
+                <w:sz w:val="16"/>
+              </w:rPr>
+            </w:pPr>
+            <w:r>
+              <w:rPr>
+                <w:rFonts w:cs="Courier New"/>
+                <w:sz w:val="16"/>
+              </w:rPr>
+              <w:t>▪</w:t>
+            </w:r>
+          </w:p>
+        </w:tc>
+        <w:tc>
+          <w:tcPr>
+            <w:tcW w:w="3268" w:type="dxa"/>
+            <w:tcBorders>
+              <w:top w:val="single" w:sz="12" w:space="0" w:color="FFFFFF" w:themeColor="background1"/>
+              <w:left w:val="nil"/>
+              <w:bottom w:val="single" w:sz="12" w:space="0" w:color="FFFFFF" w:themeColor="background1"/>
+            </w:tcBorders>
+            <w:shd w:val="clear" w:color="auto" w:fill="D9D9D9" w:themeFill="background1" w:themeFillShade="D9"/>
+          </w:tcPr>
+          <w:p>
+            <w:pPr>
+              <w:tabs>
+                <w:tab w:val="left" w:pos="284"/>
+                <w:tab w:val="left" w:pos="567"/>
+                <w:tab w:val="left" w:pos="851"/>
+                <w:tab w:val="left" w:pos="1134"/>
+                <w:tab w:val="left" w:pos="1418"/>
+                <w:tab w:val="left" w:pos="1701"/>
+                <w:tab w:val="left" w:pos="1985"/>
+                <w:tab w:val="left" w:pos="2268"/>
+                <w:tab w:val="left" w:pos="2552"/>
+                <w:tab w:val="left" w:pos="2835"/>
+                <w:tab w:val="left" w:pos="3119"/>
+                <w:tab w:val="left" w:pos="3402"/>
+                <w:tab w:val="left" w:pos="3686"/>
+                <w:tab w:val="left" w:pos="3969"/>
+                <w:tab w:val="left" w:pos="4253"/>
+                <w:tab w:val="left" w:pos="4536"/>
+                <w:tab w:val="left" w:pos="4820"/>
+                <w:tab w:val="left" w:pos="5103"/>
+                <w:tab w:val="left" w:pos="5387"/>
+                <w:tab w:val="left" w:pos="5670"/>
+                <w:tab w:val="left" w:pos="5954"/>
+                <w:tab w:val="left" w:pos="6237"/>
+                <w:tab w:val="left" w:pos="6521"/>
+                <w:tab w:val="left" w:pos="6804"/>
+                <w:tab w:val="left" w:pos="7088"/>
+                <w:tab w:val="left" w:pos="7371"/>
+                <w:tab w:val="left" w:pos="7655"/>
+                <w:tab w:val="left" w:pos="7938"/>
+              </w:tabs>
+              <w:rPr>
+                <w:rFonts w:cs="Courier New"/>
+                <w:sz w:val="16"/>
+              </w:rPr>
+            </w:pPr>
+            <w:r>
+              <w:rPr>
+                <w:rFonts w:cs="Courier New"/>
+                <w:color w:val="FF0000"/>
+                <w:sz w:val="16"/>
+              </w:rPr>
+              <w:t>&lt;...User Name...&gt;</w:t>
+            </w:r>
+          </w:p>
+        </w:tc>
+        <w:tc>
+          <w:tcPr>
+            <w:tcW w:w="3260" w:type="dxa"/>
+            <w:shd w:val="clear" w:color="auto" w:fill="D9D9D9" w:themeFill="background1" w:themeFillShade="D9"/>
+          </w:tcPr>
+          <w:p>
+            <w:pPr>
+              <w:tabs>
+                <w:tab w:val="left" w:pos="284"/>
+                <w:tab w:val="left" w:pos="567"/>
+                <w:tab w:val="left" w:pos="851"/>
+                <w:tab w:val="left" w:pos="1134"/>
+                <w:tab w:val="left" w:pos="1418"/>
+                <w:tab w:val="left" w:pos="1701"/>
+                <w:tab w:val="left" w:pos="1985"/>
+                <w:tab w:val="left" w:pos="2268"/>
+                <w:tab w:val="left" w:pos="2552"/>
+                <w:tab w:val="left" w:pos="2835"/>
+                <w:tab w:val="left" w:pos="3119"/>
+                <w:tab w:val="left" w:pos="3402"/>
+                <w:tab w:val="left" w:pos="3686"/>
+                <w:tab w:val="left" w:pos="3969"/>
+                <w:tab w:val="left" w:pos="4253"/>
+                <w:tab w:val="left" w:pos="4536"/>
+                <w:tab w:val="left" w:pos="4820"/>
+                <w:tab w:val="left" w:pos="5103"/>
+                <w:tab w:val="left" w:pos="5387"/>
+                <w:tab w:val="left" w:pos="5670"/>
+                <w:tab w:val="left" w:pos="5954"/>
+                <w:tab w:val="left" w:pos="6237"/>
+                <w:tab w:val="left" w:pos="6521"/>
+                <w:tab w:val="left" w:pos="6804"/>
+                <w:tab w:val="left" w:pos="7088"/>
+                <w:tab w:val="left" w:pos="7371"/>
+                <w:tab w:val="left" w:pos="7655"/>
+                <w:tab w:val="left" w:pos="7938"/>
+              </w:tabs>
+              <w:rPr>
+                <w:rFonts w:cs="Courier New"/>
+                <w:sz w:val="16"/>
+              </w:rPr>
+            </w:pPr>
+            <w:r>
+              <w:rPr>
+                <w:rFonts w:cs="Courier New"/>
+                <w:sz w:val="16"/>
+              </w:rPr>
+              <w:t>(string)</w:t>
+            </w:r>
+          </w:p>
+        </w:tc>
+        <w:tc>
+          <w:tcPr>
+            <w:tcW w:w="3662" w:type="dxa"/>
+            <w:shd w:val="clear" w:color="auto" w:fill="D9D9D9" w:themeFill="background1" w:themeFillShade="D9"/>
+          </w:tcPr>
+          <w:p>
+            <w:pPr>
+              <w:tabs>
+                <w:tab w:val="left" w:pos="284"/>
+                <w:tab w:val="left" w:pos="567"/>
+                <w:tab w:val="left" w:pos="851"/>
+                <w:tab w:val="left" w:pos="1134"/>
+                <w:tab w:val="left" w:pos="1418"/>
+                <w:tab w:val="left" w:pos="1701"/>
+                <w:tab w:val="left" w:pos="1985"/>
+                <w:tab w:val="left" w:pos="2268"/>
+                <w:tab w:val="left" w:pos="2552"/>
+                <w:tab w:val="left" w:pos="2835"/>
+                <w:tab w:val="left" w:pos="3119"/>
+                <w:tab w:val="left" w:pos="3402"/>
+                <w:tab w:val="left" w:pos="3686"/>
+                <w:tab w:val="left" w:pos="3969"/>
+                <w:tab w:val="left" w:pos="4253"/>
+                <w:tab w:val="left" w:pos="4536"/>
+                <w:tab w:val="left" w:pos="4820"/>
+                <w:tab w:val="left" w:pos="5103"/>
+                <w:tab w:val="left" w:pos="5387"/>
+                <w:tab w:val="left" w:pos="5670"/>
+                <w:tab w:val="left" w:pos="5954"/>
+                <w:tab w:val="left" w:pos="6237"/>
+                <w:tab w:val="left" w:pos="6521"/>
+                <w:tab w:val="left" w:pos="6804"/>
+                <w:tab w:val="left" w:pos="7088"/>
+                <w:tab w:val="left" w:pos="7371"/>
+                <w:tab w:val="left" w:pos="7655"/>
+                <w:tab w:val="left" w:pos="7938"/>
+              </w:tabs>
+              <w:rPr>
+                <w:rFonts w:cs="Courier New"/>
+                <w:sz w:val="16"/>
+              </w:rPr>
+            </w:pPr>
+            <w:r>
+              <w:rPr>
+                <w:rFonts w:cs="Courier New"/>
+                <w:sz w:val="16"/>
+              </w:rPr>
+              <w:t>Any String</w:t>
+            </w:r>
+          </w:p>
+        </w:tc>
+      </w:tr>
+      <w:tr>
+        <w:tc>
+          <w:tcPr>
+            <w:tcW w:w="276" w:type="dxa"/>
+            <w:tcBorders>
+              <w:top w:val="single" w:sz="12" w:space="0" w:color="FFFFFF" w:themeColor="background1"/>
+              <w:bottom w:val="nil"/>
+              <w:right w:val="nil"/>
+            </w:tcBorders>
+            <w:shd w:val="clear" w:color="auto" w:fill="D9D9D9" w:themeFill="background1" w:themeFillShade="D9"/>
+          </w:tcPr>
+          <w:p>
+            <w:pPr>
+              <w:tabs>
+                <w:tab w:val="left" w:pos="284"/>
+                <w:tab w:val="left" w:pos="567"/>
+                <w:tab w:val="left" w:pos="851"/>
+                <w:tab w:val="left" w:pos="1134"/>
+                <w:tab w:val="left" w:pos="1418"/>
+                <w:tab w:val="left" w:pos="1701"/>
+                <w:tab w:val="left" w:pos="1985"/>
+                <w:tab w:val="left" w:pos="2268"/>
+                <w:tab w:val="left" w:pos="2552"/>
+                <w:tab w:val="left" w:pos="2835"/>
+                <w:tab w:val="left" w:pos="3119"/>
+                <w:tab w:val="left" w:pos="3402"/>
+                <w:tab w:val="left" w:pos="3686"/>
+                <w:tab w:val="left" w:pos="3969"/>
+                <w:tab w:val="left" w:pos="4253"/>
+                <w:tab w:val="left" w:pos="4536"/>
+                <w:tab w:val="left" w:pos="4820"/>
+                <w:tab w:val="left" w:pos="5103"/>
+                <w:tab w:val="left" w:pos="5387"/>
+                <w:tab w:val="left" w:pos="5670"/>
+                <w:tab w:val="left" w:pos="5954"/>
+                <w:tab w:val="left" w:pos="6237"/>
+                <w:tab w:val="left" w:pos="6521"/>
+                <w:tab w:val="left" w:pos="6804"/>
+                <w:tab w:val="left" w:pos="7088"/>
+                <w:tab w:val="left" w:pos="7371"/>
+                <w:tab w:val="left" w:pos="7655"/>
+                <w:tab w:val="left" w:pos="7938"/>
+              </w:tabs>
+              <w:rPr>
+                <w:rFonts w:cs="Courier New"/>
+                <w:sz w:val="16"/>
+              </w:rPr>
+            </w:pPr>
+            <w:r>
+              <w:rPr>
+                <w:rFonts w:cs="Courier New"/>
+                <w:sz w:val="16"/>
+              </w:rPr>
+              <w:t>▪</w:t>
+            </w:r>
+          </w:p>
+        </w:tc>
+        <w:tc>
+          <w:tcPr>
+            <w:tcW w:w="3268" w:type="dxa"/>
+            <w:tcBorders>
+              <w:top w:val="single" w:sz="12" w:space="0" w:color="FFFFFF" w:themeColor="background1"/>
+              <w:left w:val="nil"/>
+              <w:bottom w:val="nil"/>
+            </w:tcBorders>
+            <w:shd w:val="clear" w:color="auto" w:fill="D9D9D9" w:themeFill="background1" w:themeFillShade="D9"/>
+          </w:tcPr>
+          <w:p>
+            <w:pPr>
+              <w:tabs>
+                <w:tab w:val="left" w:pos="284"/>
+                <w:tab w:val="left" w:pos="567"/>
+                <w:tab w:val="left" w:pos="851"/>
+                <w:tab w:val="left" w:pos="1134"/>
+                <w:tab w:val="left" w:pos="1418"/>
+                <w:tab w:val="left" w:pos="1701"/>
+                <w:tab w:val="left" w:pos="1985"/>
+                <w:tab w:val="left" w:pos="2268"/>
+                <w:tab w:val="left" w:pos="2552"/>
+                <w:tab w:val="left" w:pos="2835"/>
+                <w:tab w:val="left" w:pos="3119"/>
+                <w:tab w:val="left" w:pos="3402"/>
+                <w:tab w:val="left" w:pos="3686"/>
+                <w:tab w:val="left" w:pos="3969"/>
+                <w:tab w:val="left" w:pos="4253"/>
+                <w:tab w:val="left" w:pos="4536"/>
+                <w:tab w:val="left" w:pos="4820"/>
+                <w:tab w:val="left" w:pos="5103"/>
+                <w:tab w:val="left" w:pos="5387"/>
+                <w:tab w:val="left" w:pos="5670"/>
+                <w:tab w:val="left" w:pos="5954"/>
+                <w:tab w:val="left" w:pos="6237"/>
+                <w:tab w:val="left" w:pos="6521"/>
+                <w:tab w:val="left" w:pos="6804"/>
+                <w:tab w:val="left" w:pos="7088"/>
+                <w:tab w:val="left" w:pos="7371"/>
+                <w:tab w:val="left" w:pos="7655"/>
+                <w:tab w:val="left" w:pos="7938"/>
+              </w:tabs>
+              <w:rPr>
+                <w:rFonts w:cs="Courier New"/>
+                <w:sz w:val="16"/>
+              </w:rPr>
+            </w:pPr>
+            <w:r>
+              <w:rPr>
+                <w:rFonts w:cs="Courier New"/>
+                <w:color w:val="FF0000"/>
+                <w:sz w:val="16"/>
+              </w:rPr>
+              <w:t>&lt;...User Password...&gt;</w:t>
+            </w:r>
+          </w:p>
+        </w:tc>
+        <w:tc>
+          <w:tcPr>
+            <w:tcW w:w="3260" w:type="dxa"/>
+            <w:shd w:val="clear" w:color="auto" w:fill="D9D9D9" w:themeFill="background1" w:themeFillShade="D9"/>
+          </w:tcPr>
+          <w:p>
+            <w:pPr>
+              <w:tabs>
+                <w:tab w:val="left" w:pos="284"/>
+                <w:tab w:val="left" w:pos="567"/>
+                <w:tab w:val="left" w:pos="851"/>
+                <w:tab w:val="left" w:pos="1134"/>
+                <w:tab w:val="left" w:pos="1418"/>
+                <w:tab w:val="left" w:pos="1701"/>
+                <w:tab w:val="left" w:pos="1985"/>
+                <w:tab w:val="left" w:pos="2268"/>
+                <w:tab w:val="left" w:pos="2552"/>
+                <w:tab w:val="left" w:pos="2835"/>
+                <w:tab w:val="left" w:pos="3119"/>
+                <w:tab w:val="left" w:pos="3402"/>
+                <w:tab w:val="left" w:pos="3686"/>
+                <w:tab w:val="left" w:pos="3969"/>
+                <w:tab w:val="left" w:pos="4253"/>
+                <w:tab w:val="left" w:pos="4536"/>
+                <w:tab w:val="left" w:pos="4820"/>
+                <w:tab w:val="left" w:pos="5103"/>
+                <w:tab w:val="left" w:pos="5387"/>
+                <w:tab w:val="left" w:pos="5670"/>
+                <w:tab w:val="left" w:pos="5954"/>
+                <w:tab w:val="left" w:pos="6237"/>
+                <w:tab w:val="left" w:pos="6521"/>
+                <w:tab w:val="left" w:pos="6804"/>
+                <w:tab w:val="left" w:pos="7088"/>
+                <w:tab w:val="left" w:pos="7371"/>
+                <w:tab w:val="left" w:pos="7655"/>
+                <w:tab w:val="left" w:pos="7938"/>
+              </w:tabs>
+              <w:rPr>
+                <w:rFonts w:cs="Courier New"/>
+                <w:sz w:val="16"/>
+              </w:rPr>
+            </w:pPr>
+            <w:r>
+              <w:rPr>
+                <w:rFonts w:cs="Courier New"/>
+                <w:sz w:val="16"/>
+              </w:rPr>
+              <w:t>(string)</w:t>
+            </w:r>
+          </w:p>
+        </w:tc>
+        <w:tc>
+          <w:tcPr>
+            <w:tcW w:w="3662" w:type="dxa"/>
+            <w:shd w:val="clear" w:color="auto" w:fill="D9D9D9" w:themeFill="background1" w:themeFillShade="D9"/>
+          </w:tcPr>
+          <w:p>
+            <w:pPr>
+              <w:tabs>
+                <w:tab w:val="left" w:pos="284"/>
+                <w:tab w:val="left" w:pos="567"/>
+                <w:tab w:val="left" w:pos="851"/>
+                <w:tab w:val="left" w:pos="1134"/>
+                <w:tab w:val="left" w:pos="1418"/>
+                <w:tab w:val="left" w:pos="1701"/>
+                <w:tab w:val="left" w:pos="1985"/>
+                <w:tab w:val="left" w:pos="2268"/>
+                <w:tab w:val="left" w:pos="2552"/>
+                <w:tab w:val="left" w:pos="2835"/>
+                <w:tab w:val="left" w:pos="3119"/>
+                <w:tab w:val="left" w:pos="3402"/>
+                <w:tab w:val="left" w:pos="3686"/>
+                <w:tab w:val="left" w:pos="3969"/>
+                <w:tab w:val="left" w:pos="4253"/>
+                <w:tab w:val="left" w:pos="4536"/>
+                <w:tab w:val="left" w:pos="4820"/>
+                <w:tab w:val="left" w:pos="5103"/>
+                <w:tab w:val="left" w:pos="5387"/>
+                <w:tab w:val="left" w:pos="5670"/>
+                <w:tab w:val="left" w:pos="5954"/>
+                <w:tab w:val="left" w:pos="6237"/>
+                <w:tab w:val="left" w:pos="6521"/>
+                <w:tab w:val="left" w:pos="6804"/>
+                <w:tab w:val="left" w:pos="7088"/>
+                <w:tab w:val="left" w:pos="7371"/>
+                <w:tab w:val="left" w:pos="7655"/>
+                <w:tab w:val="left" w:pos="7938"/>
+              </w:tabs>
+              <w:rPr>
+                <w:rFonts w:cs="Courier New"/>
+                <w:sz w:val="16"/>
+              </w:rPr>
+            </w:pPr>
+            <w:r>
+              <w:rPr>
+                <w:rFonts w:cs="Courier New"/>
+                <w:sz w:val="16"/>
+              </w:rPr>
+              <w:t>Any String</w:t>
+            </w:r>
+          </w:p>
+        </w:tc>
+      </w:tr>
+    </w:tbl>
     <w:p>
       <w:pPr>
         <w:tabs>
@@ -6997,8 +7491,6 @@
         </w:rPr>
         <w:t xml:space="preserve">, </w:t>
       </w:r>
-      <w:bookmarkStart w:id="0" w:name="_GoBack"/>
-      <w:bookmarkEnd w:id="0"/>
     </w:p>
     <w:p>
       <w:pPr>
@@ -9200,6 +9692,7 @@
           <w:sz w:val="16"/>
           <w:szCs w:val="20"/>
         </w:rPr>
+        <w:lastRenderedPageBreak/>
         <w:tab/>
       </w:r>
       <w:r>
@@ -9643,7 +10136,6 @@
           <w:sz w:val="16"/>
           <w:szCs w:val="20"/>
         </w:rPr>
-        <w:lastRenderedPageBreak/>
         <w:tab/>
       </w:r>
       <w:r>
@@ -11016,6 +11508,7 @@
           <w:tab w:val="left" w:pos="7938"/>
         </w:tabs>
         <w:spacing w:after="0"/>
+        <w:jc w:val="center"/>
         <w:rPr>
           <w:rFonts w:ascii="Courier New" w:hAnsi="Courier New" w:cs="Courier New"/>
           <w:sz w:val="16"/>
@@ -11028,8 +11521,8 @@
         </w:rPr>
         <w:drawing>
           <wp:inline distT="0" distB="0" distL="0" distR="0">
-            <wp:extent cx="6638925" cy="3724275"/>
-            <wp:effectExtent l="19050" t="19050" r="28575" b="28575"/>
+            <wp:extent cx="5040000" cy="2826000"/>
+            <wp:effectExtent l="19050" t="19050" r="27305" b="12700"/>
             <wp:docPr id="17" name="Picture 17"/>
             <wp:cNvGraphicFramePr>
               <a:graphicFrameLocks xmlns:a="http://schemas.openxmlformats.org/drawingml/2006/main" noChangeAspect="1"/>
@@ -11044,7 +11537,7 @@
                     </pic:cNvPicPr>
                   </pic:nvPicPr>
                   <pic:blipFill>
-                    <a:blip r:embed="rId12">
+                    <a:blip r:embed="rId13">
                       <a:extLst>
                         <a:ext uri="{28A0092B-C50C-407E-A947-70E740481C1C}">
                           <a14:useLocalDpi xmlns:a14="http://schemas.microsoft.com/office/drawing/2010/main" val="0"/>
@@ -11059,7 +11552,7 @@
                   <pic:spPr bwMode="auto">
                     <a:xfrm>
                       <a:off x="0" y="0"/>
-                      <a:ext cx="6638925" cy="3724275"/>
+                      <a:ext cx="5040000" cy="2826000"/>
                     </a:xfrm>
                     <a:prstGeom prst="rect">
                       <a:avLst/>
@@ -11420,6 +11913,7 @@
           <w:tab w:val="left" w:pos="7938"/>
         </w:tabs>
         <w:spacing w:after="0"/>
+        <w:jc w:val="center"/>
         <w:rPr>
           <w:rFonts w:ascii="Courier New" w:hAnsi="Courier New" w:cs="Courier New"/>
           <w:sz w:val="16"/>
@@ -11434,8 +11928,8 @@
         <w:lastRenderedPageBreak/>
         <w:drawing>
           <wp:inline distT="0" distB="0" distL="0" distR="0">
-            <wp:extent cx="6638925" cy="3724275"/>
-            <wp:effectExtent l="19050" t="19050" r="28575" b="28575"/>
+            <wp:extent cx="5040000" cy="2826000"/>
+            <wp:effectExtent l="19050" t="19050" r="27305" b="12700"/>
             <wp:docPr id="14" name="Picture 14"/>
             <wp:cNvGraphicFramePr>
               <a:graphicFrameLocks xmlns:a="http://schemas.openxmlformats.org/drawingml/2006/main" noChangeAspect="1"/>
@@ -11450,7 +11944,7 @@
                     </pic:cNvPicPr>
                   </pic:nvPicPr>
                   <pic:blipFill>
-                    <a:blip r:embed="rId13">
+                    <a:blip r:embed="rId14">
                       <a:extLst>
                         <a:ext uri="{28A0092B-C50C-407E-A947-70E740481C1C}">
                           <a14:useLocalDpi xmlns:a14="http://schemas.microsoft.com/office/drawing/2010/main" val="0"/>
@@ -11465,7 +11959,7 @@
                   <pic:spPr bwMode="auto">
                     <a:xfrm>
                       <a:off x="0" y="0"/>
-                      <a:ext cx="6638925" cy="3724275"/>
+                      <a:ext cx="5040000" cy="2826000"/>
                     </a:xfrm>
                     <a:prstGeom prst="rect">
                       <a:avLst/>
@@ -11625,86 +12119,8 @@
         </w:rPr>
       </w:pPr>
     </w:p>
-    <w:p>
-      <w:pPr>
-        <w:tabs>
-          <w:tab w:val="left" w:pos="284"/>
-          <w:tab w:val="left" w:pos="567"/>
-          <w:tab w:val="left" w:pos="851"/>
-          <w:tab w:val="left" w:pos="1134"/>
-          <w:tab w:val="left" w:pos="1418"/>
-          <w:tab w:val="left" w:pos="1701"/>
-          <w:tab w:val="left" w:pos="1985"/>
-          <w:tab w:val="left" w:pos="2268"/>
-          <w:tab w:val="left" w:pos="2552"/>
-          <w:tab w:val="left" w:pos="2835"/>
-          <w:tab w:val="left" w:pos="3119"/>
-          <w:tab w:val="left" w:pos="3402"/>
-          <w:tab w:val="left" w:pos="3686"/>
-          <w:tab w:val="left" w:pos="3969"/>
-          <w:tab w:val="left" w:pos="4253"/>
-          <w:tab w:val="left" w:pos="4536"/>
-          <w:tab w:val="left" w:pos="4820"/>
-          <w:tab w:val="left" w:pos="5103"/>
-          <w:tab w:val="left" w:pos="5387"/>
-          <w:tab w:val="left" w:pos="5670"/>
-          <w:tab w:val="left" w:pos="5954"/>
-          <w:tab w:val="left" w:pos="6237"/>
-          <w:tab w:val="left" w:pos="6521"/>
-          <w:tab w:val="left" w:pos="6804"/>
-          <w:tab w:val="left" w:pos="7088"/>
-          <w:tab w:val="left" w:pos="7371"/>
-          <w:tab w:val="left" w:pos="7655"/>
-          <w:tab w:val="left" w:pos="7938"/>
-        </w:tabs>
-        <w:spacing w:after="0"/>
-        <w:rPr>
-          <w:b/>
-          <w:sz w:val="20"/>
-        </w:rPr>
-      </w:pPr>
-    </w:p>
-    <w:p>
-      <w:pPr>
-        <w:tabs>
-          <w:tab w:val="left" w:pos="284"/>
-          <w:tab w:val="left" w:pos="567"/>
-          <w:tab w:val="left" w:pos="851"/>
-          <w:tab w:val="left" w:pos="1134"/>
-          <w:tab w:val="left" w:pos="1418"/>
-          <w:tab w:val="left" w:pos="1701"/>
-          <w:tab w:val="left" w:pos="1985"/>
-          <w:tab w:val="left" w:pos="2268"/>
-          <w:tab w:val="left" w:pos="2552"/>
-          <w:tab w:val="left" w:pos="2835"/>
-          <w:tab w:val="left" w:pos="3119"/>
-          <w:tab w:val="left" w:pos="3402"/>
-          <w:tab w:val="left" w:pos="3686"/>
-          <w:tab w:val="left" w:pos="3969"/>
-          <w:tab w:val="left" w:pos="4253"/>
-          <w:tab w:val="left" w:pos="4536"/>
-          <w:tab w:val="left" w:pos="4820"/>
-          <w:tab w:val="left" w:pos="5103"/>
-          <w:tab w:val="left" w:pos="5387"/>
-          <w:tab w:val="left" w:pos="5670"/>
-          <w:tab w:val="left" w:pos="5954"/>
-          <w:tab w:val="left" w:pos="6237"/>
-          <w:tab w:val="left" w:pos="6521"/>
-          <w:tab w:val="left" w:pos="6804"/>
-          <w:tab w:val="left" w:pos="7088"/>
-          <w:tab w:val="left" w:pos="7371"/>
-          <w:tab w:val="left" w:pos="7655"/>
-          <w:tab w:val="left" w:pos="7938"/>
-        </w:tabs>
-        <w:spacing w:after="0"/>
-        <w:rPr>
-          <w:b/>
-          <w:sz w:val="20"/>
-        </w:rPr>
-      </w:pPr>
-    </w:p>
     <w:sectPr>
-      <w:footerReference w:type="default" r:id="rId14"/>
+      <w:footerReference w:type="default" r:id="rId15"/>
       <w:pgSz w:w="11906" w:h="16838"/>
       <w:pgMar w:top="720" w:right="720" w:bottom="720" w:left="720" w:header="709" w:footer="709" w:gutter="0"/>
       <w:pgBorders w:offsetFrom="page">
@@ -11955,6 +12371,22 @@
           <w:r>
             <w:rPr>
               <w:rFonts w:ascii="Courier New" w:hAnsi="Courier New" w:cs="Courier New"/>
+              <w:i/>
+              <w:sz w:val="32"/>
+            </w:rPr>
+            <w:t>APIDocs</w:t>
+          </w:r>
+          <w:r>
+            <w:rPr>
+              <w:rFonts w:ascii="Courier New" w:hAnsi="Courier New" w:cs="Courier New"/>
+              <w:i/>
+              <w:sz w:val="32"/>
+            </w:rPr>
+            <w:t>-</w:t>
+          </w:r>
+          <w:r>
+            <w:rPr>
+              <w:rFonts w:ascii="Courier New" w:hAnsi="Courier New" w:cs="Courier New"/>
               <w:b/>
               <w:sz w:val="32"/>
             </w:rPr>
@@ -11983,7 +12415,7 @@
               <w:noProof/>
               <w:sz w:val="32"/>
             </w:rPr>
-            <w:t>2</w:t>
+            <w:t>4</w:t>
           </w:r>
           <w:r>
             <w:rPr>
@@ -12031,6 +12463,127 @@
     </w:p>
   </w:footnote>
 </w:footnotes>
+</file>
+
+<file path=word/numbering.xml><?xml version="1.0" encoding="utf-8"?>
+<w:numbering xmlns:wpc="http://schemas.microsoft.com/office/word/2010/wordprocessingCanvas" xmlns:mc="http://schemas.openxmlformats.org/markup-compatibility/2006" xmlns:o="urn:schemas-microsoft-com:office:office" xmlns:r="http://schemas.openxmlformats.org/officeDocument/2006/relationships" xmlns:m="http://schemas.openxmlformats.org/officeDocument/2006/math" xmlns:v="urn:schemas-microsoft-com:vml" xmlns:wp14="http://schemas.microsoft.com/office/word/2010/wordprocessingDrawing" xmlns:wp="http://schemas.openxmlformats.org/drawingml/2006/wordprocessingDrawing" xmlns:w10="urn:schemas-microsoft-com:office:word" xmlns:w="http://schemas.openxmlformats.org/wordprocessingml/2006/main" xmlns:w14="http://schemas.microsoft.com/office/word/2010/wordml" xmlns:w15="http://schemas.microsoft.com/office/word/2012/wordml" xmlns:wpg="http://schemas.microsoft.com/office/word/2010/wordprocessingGroup" xmlns:wpi="http://schemas.microsoft.com/office/word/2010/wordprocessingInk" xmlns:wne="http://schemas.microsoft.com/office/word/2006/wordml" xmlns:wps="http://schemas.microsoft.com/office/word/2010/wordprocessingShape" mc:Ignorable="w14 w15 wp14">
+  <w:abstractNum w:abstractNumId="0" w15:restartNumberingAfterBreak="0">
+    <w:nsid w:val="22DE581A"/>
+    <w:multiLevelType w:val="hybridMultilevel"/>
+    <w:tmpl w:val="51884922"/>
+    <w:lvl w:ilvl="0" w:tplc="04210001">
+      <w:start w:val="1"/>
+      <w:numFmt w:val="bullet"/>
+      <w:lvlText w:val=""/>
+      <w:lvlJc w:val="left"/>
+      <w:pPr>
+        <w:ind w:left="720" w:hanging="360"/>
+      </w:pPr>
+      <w:rPr>
+        <w:rFonts w:ascii="Symbol" w:hAnsi="Symbol" w:hint="default"/>
+      </w:rPr>
+    </w:lvl>
+    <w:lvl w:ilvl="1" w:tplc="04210003" w:tentative="1">
+      <w:start w:val="1"/>
+      <w:numFmt w:val="bullet"/>
+      <w:lvlText w:val="o"/>
+      <w:lvlJc w:val="left"/>
+      <w:pPr>
+        <w:ind w:left="1440" w:hanging="360"/>
+      </w:pPr>
+      <w:rPr>
+        <w:rFonts w:ascii="Courier New" w:hAnsi="Courier New" w:cs="Courier New" w:hint="default"/>
+      </w:rPr>
+    </w:lvl>
+    <w:lvl w:ilvl="2" w:tplc="04210005" w:tentative="1">
+      <w:start w:val="1"/>
+      <w:numFmt w:val="bullet"/>
+      <w:lvlText w:val=""/>
+      <w:lvlJc w:val="left"/>
+      <w:pPr>
+        <w:ind w:left="2160" w:hanging="360"/>
+      </w:pPr>
+      <w:rPr>
+        <w:rFonts w:ascii="Wingdings" w:hAnsi="Wingdings" w:hint="default"/>
+      </w:rPr>
+    </w:lvl>
+    <w:lvl w:ilvl="3" w:tplc="04210001" w:tentative="1">
+      <w:start w:val="1"/>
+      <w:numFmt w:val="bullet"/>
+      <w:lvlText w:val=""/>
+      <w:lvlJc w:val="left"/>
+      <w:pPr>
+        <w:ind w:left="2880" w:hanging="360"/>
+      </w:pPr>
+      <w:rPr>
+        <w:rFonts w:ascii="Symbol" w:hAnsi="Symbol" w:hint="default"/>
+      </w:rPr>
+    </w:lvl>
+    <w:lvl w:ilvl="4" w:tplc="04210003" w:tentative="1">
+      <w:start w:val="1"/>
+      <w:numFmt w:val="bullet"/>
+      <w:lvlText w:val="o"/>
+      <w:lvlJc w:val="left"/>
+      <w:pPr>
+        <w:ind w:left="3600" w:hanging="360"/>
+      </w:pPr>
+      <w:rPr>
+        <w:rFonts w:ascii="Courier New" w:hAnsi="Courier New" w:cs="Courier New" w:hint="default"/>
+      </w:rPr>
+    </w:lvl>
+    <w:lvl w:ilvl="5" w:tplc="04210005" w:tentative="1">
+      <w:start w:val="1"/>
+      <w:numFmt w:val="bullet"/>
+      <w:lvlText w:val=""/>
+      <w:lvlJc w:val="left"/>
+      <w:pPr>
+        <w:ind w:left="4320" w:hanging="360"/>
+      </w:pPr>
+      <w:rPr>
+        <w:rFonts w:ascii="Wingdings" w:hAnsi="Wingdings" w:hint="default"/>
+      </w:rPr>
+    </w:lvl>
+    <w:lvl w:ilvl="6" w:tplc="04210001" w:tentative="1">
+      <w:start w:val="1"/>
+      <w:numFmt w:val="bullet"/>
+      <w:lvlText w:val=""/>
+      <w:lvlJc w:val="left"/>
+      <w:pPr>
+        <w:ind w:left="5040" w:hanging="360"/>
+      </w:pPr>
+      <w:rPr>
+        <w:rFonts w:ascii="Symbol" w:hAnsi="Symbol" w:hint="default"/>
+      </w:rPr>
+    </w:lvl>
+    <w:lvl w:ilvl="7" w:tplc="04210003" w:tentative="1">
+      <w:start w:val="1"/>
+      <w:numFmt w:val="bullet"/>
+      <w:lvlText w:val="o"/>
+      <w:lvlJc w:val="left"/>
+      <w:pPr>
+        <w:ind w:left="5760" w:hanging="360"/>
+      </w:pPr>
+      <w:rPr>
+        <w:rFonts w:ascii="Courier New" w:hAnsi="Courier New" w:cs="Courier New" w:hint="default"/>
+      </w:rPr>
+    </w:lvl>
+    <w:lvl w:ilvl="8" w:tplc="04210005" w:tentative="1">
+      <w:start w:val="1"/>
+      <w:numFmt w:val="bullet"/>
+      <w:lvlText w:val=""/>
+      <w:lvlJc w:val="left"/>
+      <w:pPr>
+        <w:ind w:left="6480" w:hanging="360"/>
+      </w:pPr>
+      <w:rPr>
+        <w:rFonts w:ascii="Wingdings" w:hAnsi="Wingdings" w:hint="default"/>
+      </w:rPr>
+    </w:lvl>
+  </w:abstractNum>
+  <w:num w:numId="1">
+    <w:abstractNumId w:val="0"/>
+  </w:num>
+</w:numbering>
 </file>
 
 <file path=word/styles.xml><?xml version="1.0" encoding="utf-8"?>
@@ -12516,6 +13069,47 @@
     <w:link w:val="Footer"/>
     <w:uiPriority w:val="99"/>
     <w:rsid w:val="00B22F86"/>
+  </w:style>
+  <w:style w:type="paragraph" w:styleId="ListParagraph">
+    <w:name w:val="List Paragraph"/>
+    <w:basedOn w:val="Normal"/>
+    <w:uiPriority w:val="34"/>
+    <w:qFormat/>
+    <w:rsid w:val="005613B5"/>
+    <w:pPr>
+      <w:ind w:left="720"/>
+      <w:contextualSpacing/>
+    </w:pPr>
+  </w:style>
+  <w:style w:type="paragraph" w:styleId="BalloonText">
+    <w:name w:val="Balloon Text"/>
+    <w:basedOn w:val="Normal"/>
+    <w:link w:val="BalloonTextChar"/>
+    <w:uiPriority w:val="99"/>
+    <w:semiHidden/>
+    <w:unhideWhenUsed/>
+    <w:rsid w:val="00D73132"/>
+    <w:pPr>
+      <w:spacing w:after="0" w:line="240" w:lineRule="auto"/>
+    </w:pPr>
+    <w:rPr>
+      <w:rFonts w:ascii="Segoe UI" w:hAnsi="Segoe UI" w:cs="Segoe UI"/>
+      <w:sz w:val="18"/>
+      <w:szCs w:val="18"/>
+    </w:rPr>
+  </w:style>
+  <w:style w:type="character" w:customStyle="1" w:styleId="BalloonTextChar">
+    <w:name w:val="Balloon Text Char"/>
+    <w:basedOn w:val="DefaultParagraphFont"/>
+    <w:link w:val="BalloonText"/>
+    <w:uiPriority w:val="99"/>
+    <w:semiHidden/>
+    <w:rsid w:val="00D73132"/>
+    <w:rPr>
+      <w:rFonts w:ascii="Segoe UI" w:hAnsi="Segoe UI" w:cs="Segoe UI"/>
+      <w:sz w:val="18"/>
+      <w:szCs w:val="18"/>
+    </w:rPr>
   </w:style>
 </w:styles>
 </file>
@@ -13665,7 +14259,7 @@
   <dgm:whole/>
   <dgm:extLst>
     <a:ext uri="http://schemas.microsoft.com/office/drawing/2008/diagram">
-      <dsp:dataModelExt xmlns:dsp="http://schemas.microsoft.com/office/drawing/2008/diagram" relId="rId11" minVer="http://schemas.openxmlformats.org/drawingml/2006/diagram"/>
+      <dsp:dataModelExt xmlns:dsp="http://schemas.microsoft.com/office/drawing/2008/diagram" relId="rId12" minVer="http://schemas.openxmlformats.org/drawingml/2006/diagram"/>
     </a:ext>
   </dgm:extLst>
 </dgm:dataModel>
@@ -15676,7 +16270,7 @@
 </file>
 
 <file path=customXml/itemProps1.xml><?xml version="1.0" encoding="utf-8"?>
-<ds:datastoreItem xmlns:ds="http://schemas.openxmlformats.org/officeDocument/2006/customXml" ds:itemID="{EBAEE101-A145-4EAD-BBAE-7D18461C5D2B}">
+<ds:datastoreItem xmlns:ds="http://schemas.openxmlformats.org/officeDocument/2006/customXml" ds:itemID="{59AFC5C2-8A06-40B7-B119-CC8F4A288A25}">
   <ds:schemaRefs>
     <ds:schemaRef ds:uri="http://schemas.openxmlformats.org/officeDocument/2006/bibliography"/>
   </ds:schemaRefs>

</xml_diff>

<commit_message>
Update Dokumentasi : - Foto Team - API :     - authentication.general.setLogin (v.1-r.0).docx     - authentication.general.setLoginBranchAndUserRole (v.1-r.0).docx     - authentication.general.setLogout (v.1-r.0).docx     - environment.general.session.getData (v.1-r.0).docx
</commit_message>
<xml_diff>
--- a/Documentation/Documents/Blue Print/API Documents/authentication.general.setLogin (v.1-r.0).docx
+++ b/Documentation/Documents/Blue Print/API Documents/authentication.general.setLogin (v.1-r.0).docx
@@ -6026,7 +6026,14 @@
           <w:rFonts w:ascii="Courier New" w:hAnsi="Courier New" w:cs="Courier New"/>
           <w:sz w:val="16"/>
         </w:rPr>
-        <w:t>$varJSONData = \App\Helpers\ZhtHelper\System\FrontEnd\Helper_APICall::setCallAPIAuthentication(</w:t>
+        <w:t>$var</w:t>
+      </w:r>
+      <w:r>
+        <w:rPr>
+          <w:rFonts w:ascii="Courier New" w:hAnsi="Courier New" w:cs="Courier New"/>
+          <w:sz w:val="16"/>
+        </w:rPr>
+        <w:t>Data = \App\Helpers\ZhtHelper\System\FrontEnd\Helper_APICall::setCallAPIAuthentication(</w:t>
       </w:r>
     </w:p>
     <w:p>
@@ -6503,8 +6510,6 @@
             </w:r>
           </w:p>
         </w:tc>
-        <w:bookmarkStart w:id="0" w:name="_GoBack"/>
-        <w:bookmarkEnd w:id="0"/>
       </w:tr>
       <w:tr>
         <w:tc>
@@ -7362,7 +7367,16 @@
           <w:rFonts w:ascii="Courier New" w:hAnsi="Courier New" w:cs="Courier New"/>
           <w:sz w:val="16"/>
         </w:rPr>
-        <w:t>$varJSONData = \App\Helpers\ZhtHelper\System\FrontEnd\Helper_APICall::setCallAPIAuthentication(</w:t>
+        <w:t>$var</w:t>
+      </w:r>
+      <w:bookmarkStart w:id="0" w:name="_GoBack"/>
+      <w:bookmarkEnd w:id="0"/>
+      <w:r>
+        <w:rPr>
+          <w:rFonts w:ascii="Courier New" w:hAnsi="Courier New" w:cs="Courier New"/>
+          <w:sz w:val="16"/>
+        </w:rPr>
+        <w:t>Data = \App\Helpers\ZhtHelper\System\FrontEnd\Helper_APICall::setCallAPIAuthentication(</w:t>
       </w:r>
     </w:p>
     <w:p>
@@ -16270,7 +16284,7 @@
 </file>
 
 <file path=customXml/itemProps1.xml><?xml version="1.0" encoding="utf-8"?>
-<ds:datastoreItem xmlns:ds="http://schemas.openxmlformats.org/officeDocument/2006/customXml" ds:itemID="{59AFC5C2-8A06-40B7-B119-CC8F4A288A25}">
+<ds:datastoreItem xmlns:ds="http://schemas.openxmlformats.org/officeDocument/2006/customXml" ds:itemID="{1D1C8177-28DC-42F0-B49A-E05CE04D2D15}">
   <ds:schemaRefs>
     <ds:schemaRef ds:uri="http://schemas.openxmlformats.org/officeDocument/2006/bibliography"/>
   </ds:schemaRefs>

</xml_diff>